<commit_message>
[docs] updated the index of the document
</commit_message>
<xml_diff>
--- a/reports/Deliverable 4/Student #1/Testing report  - Student #1 - Jaime Linares.docx
+++ b/reports/Deliverable 4/Student #1/Testing report  - Student #1 - Jaime Linares.docx
@@ -1540,7 +1540,7 @@
             </w:rPr>
             <w:fldChar w:fldCharType="separate"/>
           </w:r>
-          <w:hyperlink w:anchor="_Toc167716134" w:history="1">
+          <w:hyperlink w:anchor="_Toc167735368" w:history="1">
             <w:r>
               <w:rPr>
                 <w:rStyle w:val="Hipervnculo"/>
@@ -1590,7 +1590,7 @@
                 <w:noProof/>
                 <w:webHidden/>
               </w:rPr>
-              <w:instrText xml:space="preserve"> PAGEREF _Toc167716134 \h </w:instrText>
+              <w:instrText xml:space="preserve"> PAGEREF _Toc167735368 \h </w:instrText>
             </w:r>
             <w:r>
               <w:rPr>
@@ -1634,7 +1634,7 @@
               <w14:ligatures w14:val="standardContextual"/>
             </w:rPr>
           </w:pPr>
-          <w:hyperlink w:anchor="_Toc167716135" w:history="1">
+          <w:hyperlink w:anchor="_Toc167735369" w:history="1">
             <w:r>
               <w:rPr>
                 <w:rStyle w:val="Hipervnculo"/>
@@ -1686,7 +1686,7 @@
                 <w:noProof/>
                 <w:webHidden/>
               </w:rPr>
-              <w:instrText xml:space="preserve"> PAGEREF _Toc167716135 \h </w:instrText>
+              <w:instrText xml:space="preserve"> PAGEREF _Toc167735369 \h </w:instrText>
             </w:r>
             <w:r>
               <w:rPr>
@@ -1730,7 +1730,7 @@
               <w14:ligatures w14:val="standardContextual"/>
             </w:rPr>
           </w:pPr>
-          <w:hyperlink w:anchor="_Toc167716136" w:history="1">
+          <w:hyperlink w:anchor="_Toc167735370" w:history="1">
             <w:r>
               <w:rPr>
                 <w:rStyle w:val="Hipervnculo"/>
@@ -1780,7 +1780,7 @@
                 <w:noProof/>
                 <w:webHidden/>
               </w:rPr>
-              <w:instrText xml:space="preserve"> PAGEREF _Toc167716136 \h </w:instrText>
+              <w:instrText xml:space="preserve"> PAGEREF _Toc167735370 \h </w:instrText>
             </w:r>
             <w:r>
               <w:rPr>
@@ -1824,7 +1824,7 @@
               <w14:ligatures w14:val="standardContextual"/>
             </w:rPr>
           </w:pPr>
-          <w:hyperlink w:anchor="_Toc167716137" w:history="1">
+          <w:hyperlink w:anchor="_Toc167735371" w:history="1">
             <w:r>
               <w:rPr>
                 <w:rStyle w:val="Hipervnculo"/>
@@ -1874,7 +1874,7 @@
                 <w:noProof/>
                 <w:webHidden/>
               </w:rPr>
-              <w:instrText xml:space="preserve"> PAGEREF _Toc167716137 \h </w:instrText>
+              <w:instrText xml:space="preserve"> PAGEREF _Toc167735371 \h </w:instrText>
             </w:r>
             <w:r>
               <w:rPr>
@@ -1921,7 +1921,7 @@
               <w14:ligatures w14:val="standardContextual"/>
             </w:rPr>
           </w:pPr>
-          <w:hyperlink w:anchor="_Toc167716138" w:history="1">
+          <w:hyperlink w:anchor="_Toc167735372" w:history="1">
             <w:r>
               <w:rPr>
                 <w:rStyle w:val="Hipervnculo"/>
@@ -1973,7 +1973,7 @@
                 <w:noProof/>
                 <w:webHidden/>
               </w:rPr>
-              <w:instrText xml:space="preserve"> PAGEREF _Toc167716138 \h </w:instrText>
+              <w:instrText xml:space="preserve"> PAGEREF _Toc167735372 \h </w:instrText>
             </w:r>
             <w:r>
               <w:rPr>
@@ -2020,7 +2020,7 @@
               <w14:ligatures w14:val="standardContextual"/>
             </w:rPr>
           </w:pPr>
-          <w:hyperlink w:anchor="_Toc167716139" w:history="1">
+          <w:hyperlink w:anchor="_Toc167735373" w:history="1">
             <w:r>
               <w:rPr>
                 <w:rStyle w:val="Hipervnculo"/>
@@ -2072,7 +2072,7 @@
                 <w:noProof/>
                 <w:webHidden/>
               </w:rPr>
-              <w:instrText xml:space="preserve"> PAGEREF _Toc167716139 \h </w:instrText>
+              <w:instrText xml:space="preserve"> PAGEREF _Toc167735373 \h </w:instrText>
             </w:r>
             <w:r>
               <w:rPr>
@@ -2119,7 +2119,7 @@
               <w14:ligatures w14:val="standardContextual"/>
             </w:rPr>
           </w:pPr>
-          <w:hyperlink w:anchor="_Toc167716140" w:history="1">
+          <w:hyperlink w:anchor="_Toc167735374" w:history="1">
             <w:r>
               <w:rPr>
                 <w:rStyle w:val="Hipervnculo"/>
@@ -2171,7 +2171,7 @@
                 <w:noProof/>
                 <w:webHidden/>
               </w:rPr>
-              <w:instrText xml:space="preserve"> PAGEREF _Toc167716140 \h </w:instrText>
+              <w:instrText xml:space="preserve"> PAGEREF _Toc167735374 \h </w:instrText>
             </w:r>
             <w:r>
               <w:rPr>
@@ -2218,7 +2218,7 @@
               <w14:ligatures w14:val="standardContextual"/>
             </w:rPr>
           </w:pPr>
-          <w:hyperlink w:anchor="_Toc167716141" w:history="1">
+          <w:hyperlink w:anchor="_Toc167735375" w:history="1">
             <w:r>
               <w:rPr>
                 <w:rStyle w:val="Hipervnculo"/>
@@ -2270,7 +2270,7 @@
                 <w:noProof/>
                 <w:webHidden/>
               </w:rPr>
-              <w:instrText xml:space="preserve"> PAGEREF _Toc167716141 \h </w:instrText>
+              <w:instrText xml:space="preserve"> PAGEREF _Toc167735375 \h </w:instrText>
             </w:r>
             <w:r>
               <w:rPr>
@@ -2317,7 +2317,7 @@
               <w14:ligatures w14:val="standardContextual"/>
             </w:rPr>
           </w:pPr>
-          <w:hyperlink w:anchor="_Toc167716142" w:history="1">
+          <w:hyperlink w:anchor="_Toc167735376" w:history="1">
             <w:r>
               <w:rPr>
                 <w:rStyle w:val="Hipervnculo"/>
@@ -2369,7 +2369,7 @@
                 <w:noProof/>
                 <w:webHidden/>
               </w:rPr>
-              <w:instrText xml:space="preserve"> PAGEREF _Toc167716142 \h </w:instrText>
+              <w:instrText xml:space="preserve"> PAGEREF _Toc167735376 \h </w:instrText>
             </w:r>
             <w:r>
               <w:rPr>
@@ -2416,7 +2416,7 @@
               <w14:ligatures w14:val="standardContextual"/>
             </w:rPr>
           </w:pPr>
-          <w:hyperlink w:anchor="_Toc167716143" w:history="1">
+          <w:hyperlink w:anchor="_Toc167735377" w:history="1">
             <w:r>
               <w:rPr>
                 <w:rStyle w:val="Hipervnculo"/>
@@ -2468,7 +2468,7 @@
                 <w:noProof/>
                 <w:webHidden/>
               </w:rPr>
-              <w:instrText xml:space="preserve"> PAGEREF _Toc167716143 \h </w:instrText>
+              <w:instrText xml:space="preserve"> PAGEREF _Toc167735377 \h </w:instrText>
             </w:r>
             <w:r>
               <w:rPr>
@@ -2515,7 +2515,7 @@
               <w14:ligatures w14:val="standardContextual"/>
             </w:rPr>
           </w:pPr>
-          <w:hyperlink w:anchor="_Toc167716144" w:history="1">
+          <w:hyperlink w:anchor="_Toc167735378" w:history="1">
             <w:r>
               <w:rPr>
                 <w:rStyle w:val="Hipervnculo"/>
@@ -2567,7 +2567,7 @@
                 <w:noProof/>
                 <w:webHidden/>
               </w:rPr>
-              <w:instrText xml:space="preserve"> PAGEREF _Toc167716144 \h </w:instrText>
+              <w:instrText xml:space="preserve"> PAGEREF _Toc167735378 \h </w:instrText>
             </w:r>
             <w:r>
               <w:rPr>
@@ -2614,7 +2614,7 @@
               <w14:ligatures w14:val="standardContextual"/>
             </w:rPr>
           </w:pPr>
-          <w:hyperlink w:anchor="_Toc167716145" w:history="1">
+          <w:hyperlink w:anchor="_Toc167735379" w:history="1">
             <w:r>
               <w:rPr>
                 <w:rStyle w:val="Hipervnculo"/>
@@ -2666,7 +2666,7 @@
                 <w:noProof/>
                 <w:webHidden/>
               </w:rPr>
-              <w:instrText xml:space="preserve"> PAGEREF _Toc167716145 \h </w:instrText>
+              <w:instrText xml:space="preserve"> PAGEREF _Toc167735379 \h </w:instrText>
             </w:r>
             <w:r>
               <w:rPr>
@@ -2713,7 +2713,7 @@
               <w14:ligatures w14:val="standardContextual"/>
             </w:rPr>
           </w:pPr>
-          <w:hyperlink w:anchor="_Toc167716146" w:history="1">
+          <w:hyperlink w:anchor="_Toc167735380" w:history="1">
             <w:r>
               <w:rPr>
                 <w:rStyle w:val="Hipervnculo"/>
@@ -2765,7 +2765,7 @@
                 <w:noProof/>
                 <w:webHidden/>
               </w:rPr>
-              <w:instrText xml:space="preserve"> PAGEREF _Toc167716146 \h </w:instrText>
+              <w:instrText xml:space="preserve"> PAGEREF _Toc167735380 \h </w:instrText>
             </w:r>
             <w:r>
               <w:rPr>
@@ -2812,7 +2812,7 @@
               <w14:ligatures w14:val="standardContextual"/>
             </w:rPr>
           </w:pPr>
-          <w:hyperlink w:anchor="_Toc167716147" w:history="1">
+          <w:hyperlink w:anchor="_Toc167735381" w:history="1">
             <w:r>
               <w:rPr>
                 <w:rStyle w:val="Hipervnculo"/>
@@ -2864,7 +2864,7 @@
                 <w:noProof/>
                 <w:webHidden/>
               </w:rPr>
-              <w:instrText xml:space="preserve"> PAGEREF _Toc167716147 \h </w:instrText>
+              <w:instrText xml:space="preserve"> PAGEREF _Toc167735381 \h </w:instrText>
             </w:r>
             <w:r>
               <w:rPr>
@@ -2911,7 +2911,7 @@
               <w14:ligatures w14:val="standardContextual"/>
             </w:rPr>
           </w:pPr>
-          <w:hyperlink w:anchor="_Toc167716148" w:history="1">
+          <w:hyperlink w:anchor="_Toc167735382" w:history="1">
             <w:r>
               <w:rPr>
                 <w:rStyle w:val="Hipervnculo"/>
@@ -2963,7 +2963,7 @@
                 <w:noProof/>
                 <w:webHidden/>
               </w:rPr>
-              <w:instrText xml:space="preserve"> PAGEREF _Toc167716148 \h </w:instrText>
+              <w:instrText xml:space="preserve"> PAGEREF _Toc167735382 \h </w:instrText>
             </w:r>
             <w:r>
               <w:rPr>
@@ -3010,7 +3010,7 @@
               <w14:ligatures w14:val="standardContextual"/>
             </w:rPr>
           </w:pPr>
-          <w:hyperlink w:anchor="_Toc167716149" w:history="1">
+          <w:hyperlink w:anchor="_Toc167735383" w:history="1">
             <w:r>
               <w:rPr>
                 <w:rStyle w:val="Hipervnculo"/>
@@ -3062,7 +3062,7 @@
                 <w:noProof/>
                 <w:webHidden/>
               </w:rPr>
-              <w:instrText xml:space="preserve"> PAGEREF _Toc167716149 \h </w:instrText>
+              <w:instrText xml:space="preserve"> PAGEREF _Toc167735383 \h </w:instrText>
             </w:r>
             <w:r>
               <w:rPr>
@@ -3109,7 +3109,7 @@
               <w14:ligatures w14:val="standardContextual"/>
             </w:rPr>
           </w:pPr>
-          <w:hyperlink w:anchor="_Toc167716150" w:history="1">
+          <w:hyperlink w:anchor="_Toc167735384" w:history="1">
             <w:r>
               <w:rPr>
                 <w:rStyle w:val="Hipervnculo"/>
@@ -3161,7 +3161,7 @@
                 <w:noProof/>
                 <w:webHidden/>
               </w:rPr>
-              <w:instrText xml:space="preserve"> PAGEREF _Toc167716150 \h </w:instrText>
+              <w:instrText xml:space="preserve"> PAGEREF _Toc167735384 \h </w:instrText>
             </w:r>
             <w:r>
               <w:rPr>
@@ -3208,7 +3208,7 @@
               <w14:ligatures w14:val="standardContextual"/>
             </w:rPr>
           </w:pPr>
-          <w:hyperlink w:anchor="_Toc167716151" w:history="1">
+          <w:hyperlink w:anchor="_Toc167735385" w:history="1">
             <w:r>
               <w:rPr>
                 <w:rStyle w:val="Hipervnculo"/>
@@ -3260,7 +3260,7 @@
                 <w:noProof/>
                 <w:webHidden/>
               </w:rPr>
-              <w:instrText xml:space="preserve"> PAGEREF _Toc167716151 \h </w:instrText>
+              <w:instrText xml:space="preserve"> PAGEREF _Toc167735385 \h </w:instrText>
             </w:r>
             <w:r>
               <w:rPr>
@@ -3307,7 +3307,7 @@
               <w14:ligatures w14:val="standardContextual"/>
             </w:rPr>
           </w:pPr>
-          <w:hyperlink w:anchor="_Toc167716152" w:history="1">
+          <w:hyperlink w:anchor="_Toc167735386" w:history="1">
             <w:r>
               <w:rPr>
                 <w:rStyle w:val="Hipervnculo"/>
@@ -3359,7 +3359,7 @@
                 <w:noProof/>
                 <w:webHidden/>
               </w:rPr>
-              <w:instrText xml:space="preserve"> PAGEREF _Toc167716152 \h </w:instrText>
+              <w:instrText xml:space="preserve"> PAGEREF _Toc167735386 \h </w:instrText>
             </w:r>
             <w:r>
               <w:rPr>
@@ -3406,7 +3406,7 @@
               <w14:ligatures w14:val="standardContextual"/>
             </w:rPr>
           </w:pPr>
-          <w:hyperlink w:anchor="_Toc167716153" w:history="1">
+          <w:hyperlink w:anchor="_Toc167735387" w:history="1">
             <w:r>
               <w:rPr>
                 <w:rStyle w:val="Hipervnculo"/>
@@ -3458,7 +3458,7 @@
                 <w:noProof/>
                 <w:webHidden/>
               </w:rPr>
-              <w:instrText xml:space="preserve"> PAGEREF _Toc167716153 \h </w:instrText>
+              <w:instrText xml:space="preserve"> PAGEREF _Toc167735387 \h </w:instrText>
             </w:r>
             <w:r>
               <w:rPr>
@@ -3505,7 +3505,7 @@
               <w14:ligatures w14:val="standardContextual"/>
             </w:rPr>
           </w:pPr>
-          <w:hyperlink w:anchor="_Toc167716154" w:history="1">
+          <w:hyperlink w:anchor="_Toc167735388" w:history="1">
             <w:r>
               <w:rPr>
                 <w:rStyle w:val="Hipervnculo"/>
@@ -3557,7 +3557,7 @@
                 <w:noProof/>
                 <w:webHidden/>
               </w:rPr>
-              <w:instrText xml:space="preserve"> PAGEREF _Toc167716154 \h </w:instrText>
+              <w:instrText xml:space="preserve"> PAGEREF _Toc167735388 \h </w:instrText>
             </w:r>
             <w:r>
               <w:rPr>
@@ -3604,7 +3604,7 @@
               <w14:ligatures w14:val="standardContextual"/>
             </w:rPr>
           </w:pPr>
-          <w:hyperlink w:anchor="_Toc167716155" w:history="1">
+          <w:hyperlink w:anchor="_Toc167735389" w:history="1">
             <w:r>
               <w:rPr>
                 <w:rStyle w:val="Hipervnculo"/>
@@ -3656,7 +3656,7 @@
                 <w:noProof/>
                 <w:webHidden/>
               </w:rPr>
-              <w:instrText xml:space="preserve"> PAGEREF _Toc167716155 \h </w:instrText>
+              <w:instrText xml:space="preserve"> PAGEREF _Toc167735389 \h </w:instrText>
             </w:r>
             <w:r>
               <w:rPr>
@@ -3700,7 +3700,7 @@
               <w14:ligatures w14:val="standardContextual"/>
             </w:rPr>
           </w:pPr>
-          <w:hyperlink w:anchor="_Toc167716156" w:history="1">
+          <w:hyperlink w:anchor="_Toc167735390" w:history="1">
             <w:r>
               <w:rPr>
                 <w:rStyle w:val="Hipervnculo"/>
@@ -3752,7 +3752,7 @@
                 <w:noProof/>
                 <w:webHidden/>
               </w:rPr>
-              <w:instrText xml:space="preserve"> PAGEREF _Toc167716156 \h </w:instrText>
+              <w:instrText xml:space="preserve"> PAGEREF _Toc167735390 \h </w:instrText>
             </w:r>
             <w:r>
               <w:rPr>
@@ -3799,7 +3799,7 @@
               <w14:ligatures w14:val="standardContextual"/>
             </w:rPr>
           </w:pPr>
-          <w:hyperlink w:anchor="_Toc167716157" w:history="1">
+          <w:hyperlink w:anchor="_Toc167735391" w:history="1">
             <w:r>
               <w:rPr>
                 <w:rStyle w:val="Hipervnculo"/>
@@ -3851,7 +3851,7 @@
                 <w:noProof/>
                 <w:webHidden/>
               </w:rPr>
-              <w:instrText xml:space="preserve"> PAGEREF _Toc167716157 \h </w:instrText>
+              <w:instrText xml:space="preserve"> PAGEREF _Toc167735391 \h </w:instrText>
             </w:r>
             <w:r>
               <w:rPr>
@@ -3898,7 +3898,7 @@
               <w14:ligatures w14:val="standardContextual"/>
             </w:rPr>
           </w:pPr>
-          <w:hyperlink w:anchor="_Toc167716158" w:history="1">
+          <w:hyperlink w:anchor="_Toc167735392" w:history="1">
             <w:r>
               <w:rPr>
                 <w:rStyle w:val="Hipervnculo"/>
@@ -3950,7 +3950,7 @@
                 <w:noProof/>
                 <w:webHidden/>
               </w:rPr>
-              <w:instrText xml:space="preserve"> PAGEREF _Toc167716158 \h </w:instrText>
+              <w:instrText xml:space="preserve"> PAGEREF _Toc167735392 \h </w:instrText>
             </w:r>
             <w:r>
               <w:rPr>
@@ -3970,7 +3970,7 @@
                 <w:noProof/>
                 <w:webHidden/>
               </w:rPr>
-              <w:t>12</w:t>
+              <w:t>13</w:t>
             </w:r>
             <w:r>
               <w:rPr>
@@ -3997,7 +3997,7 @@
               <w14:ligatures w14:val="standardContextual"/>
             </w:rPr>
           </w:pPr>
-          <w:hyperlink w:anchor="_Toc167716159" w:history="1">
+          <w:hyperlink w:anchor="_Toc167735393" w:history="1">
             <w:r>
               <w:rPr>
                 <w:rStyle w:val="Hipervnculo"/>
@@ -4049,7 +4049,7 @@
                 <w:noProof/>
                 <w:webHidden/>
               </w:rPr>
-              <w:instrText xml:space="preserve"> PAGEREF _Toc167716159 \h </w:instrText>
+              <w:instrText xml:space="preserve"> PAGEREF _Toc167735393 \h </w:instrText>
             </w:r>
             <w:r>
               <w:rPr>
@@ -4069,7 +4069,7 @@
                 <w:noProof/>
                 <w:webHidden/>
               </w:rPr>
-              <w:t>12</w:t>
+              <w:t>15</w:t>
             </w:r>
             <w:r>
               <w:rPr>
@@ -4093,7 +4093,7 @@
               <w14:ligatures w14:val="standardContextual"/>
             </w:rPr>
           </w:pPr>
-          <w:hyperlink w:anchor="_Toc167716160" w:history="1">
+          <w:hyperlink w:anchor="_Toc167735394" w:history="1">
             <w:r>
               <w:rPr>
                 <w:rStyle w:val="Hipervnculo"/>
@@ -4143,7 +4143,7 @@
                 <w:noProof/>
                 <w:webHidden/>
               </w:rPr>
-              <w:instrText xml:space="preserve"> PAGEREF _Toc167716160 \h </w:instrText>
+              <w:instrText xml:space="preserve"> PAGEREF _Toc167735394 \h </w:instrText>
             </w:r>
             <w:r>
               <w:rPr>
@@ -4163,7 +4163,7 @@
                 <w:noProof/>
                 <w:webHidden/>
               </w:rPr>
-              <w:t>12</w:t>
+              <w:t>17</w:t>
             </w:r>
             <w:r>
               <w:rPr>
@@ -4187,7 +4187,7 @@
               <w14:ligatures w14:val="standardContextual"/>
             </w:rPr>
           </w:pPr>
-          <w:hyperlink w:anchor="_Toc167716161" w:history="1">
+          <w:hyperlink w:anchor="_Toc167735395" w:history="1">
             <w:r>
               <w:rPr>
                 <w:rStyle w:val="Hipervnculo"/>
@@ -4216,7 +4216,7 @@
                 <w:noProof/>
                 <w:webHidden/>
               </w:rPr>
-              <w:instrText xml:space="preserve"> PAGEREF _Toc167716161 \h </w:instrText>
+              <w:instrText xml:space="preserve"> PAGEREF _Toc167735395 \h </w:instrText>
             </w:r>
             <w:r>
               <w:rPr>
@@ -4236,7 +4236,7 @@
                 <w:noProof/>
                 <w:webHidden/>
               </w:rPr>
-              <w:t>12</w:t>
+              <w:t>18</w:t>
             </w:r>
             <w:r>
               <w:rPr>
@@ -4316,7 +4316,7 @@
           <w:szCs w:val="24"/>
         </w:rPr>
       </w:pPr>
-      <w:bookmarkStart w:id="0" w:name="_Toc167716134"/>
+      <w:bookmarkStart w:id="0" w:name="_Toc167735368"/>
       <w:r>
         <w:rPr>
           <w:rFonts w:ascii="Arial Narrow" w:hAnsi="Arial Narrow"/>
@@ -4387,7 +4387,7 @@
           <w:bCs/>
         </w:rPr>
       </w:pPr>
-      <w:bookmarkStart w:id="1" w:name="_Toc167716135"/>
+      <w:bookmarkStart w:id="1" w:name="_Toc167735369"/>
       <w:r>
         <w:rPr>
           <w:rFonts w:ascii="Arial Narrow" w:hAnsi="Arial Narrow"/>
@@ -4511,7 +4511,7 @@
           <w:szCs w:val="24"/>
         </w:rPr>
       </w:pPr>
-      <w:bookmarkStart w:id="2" w:name="_Toc167716136"/>
+      <w:bookmarkStart w:id="2" w:name="_Toc167735370"/>
       <w:r>
         <w:rPr>
           <w:rFonts w:ascii="Arial Narrow" w:hAnsi="Arial Narrow"/>
@@ -4538,7 +4538,7 @@
           <w:szCs w:val="24"/>
         </w:rPr>
       </w:pPr>
-      <w:bookmarkStart w:id="3" w:name="_Toc167716137"/>
+      <w:bookmarkStart w:id="3" w:name="_Toc167735371"/>
       <w:r>
         <w:rPr>
           <w:rFonts w:ascii="Arial Narrow" w:hAnsi="Arial Narrow"/>
@@ -4581,7 +4581,7 @@
           <w:bCs/>
         </w:rPr>
       </w:pPr>
-      <w:bookmarkStart w:id="4" w:name="_Toc167716138"/>
+      <w:bookmarkStart w:id="4" w:name="_Toc167735372"/>
       <w:r>
         <w:rPr>
           <w:rFonts w:ascii="Arial Narrow" w:hAnsi="Arial Narrow"/>
@@ -4639,7 +4639,7 @@
           <w:bCs/>
         </w:rPr>
       </w:pPr>
-      <w:bookmarkStart w:id="5" w:name="_Toc167716139"/>
+      <w:bookmarkStart w:id="5" w:name="_Toc167735373"/>
       <w:r>
         <w:rPr>
           <w:rFonts w:ascii="Arial Narrow" w:hAnsi="Arial Narrow"/>
@@ -4727,6 +4727,9 @@
         </w:rPr>
       </w:pPr>
       <w:r>
+        <w:rPr>
+          <w:noProof/>
+        </w:rPr>
         <w:drawing>
           <wp:anchor distT="0" distB="0" distL="114300" distR="114300" simplePos="0" relativeHeight="251660288" behindDoc="0" locked="0" layoutInCell="1" allowOverlap="1" wp14:anchorId="6DFC0CFC" wp14:editId="676EBFB7">
             <wp:simplePos x="0" y="0"/>
@@ -4927,7 +4930,7 @@
           <w:bCs/>
         </w:rPr>
       </w:pPr>
-      <w:bookmarkStart w:id="6" w:name="_Toc167716140"/>
+      <w:bookmarkStart w:id="6" w:name="_Toc167735374"/>
       <w:r>
         <w:rPr>
           <w:rFonts w:ascii="Arial Narrow" w:hAnsi="Arial Narrow"/>
@@ -4977,6 +4980,9 @@
         <w:ind w:firstLine="0"/>
       </w:pPr>
       <w:r>
+        <w:rPr>
+          <w:noProof/>
+        </w:rPr>
         <w:drawing>
           <wp:anchor distT="0" distB="0" distL="114300" distR="114300" simplePos="0" relativeHeight="251661312" behindDoc="0" locked="0" layoutInCell="1" allowOverlap="1" wp14:anchorId="3F25EE43" wp14:editId="51C99762">
             <wp:simplePos x="0" y="0"/>
@@ -5086,7 +5092,7 @@
           <w:bCs/>
         </w:rPr>
       </w:pPr>
-      <w:bookmarkStart w:id="7" w:name="_Toc167716141"/>
+      <w:bookmarkStart w:id="7" w:name="_Toc167735375"/>
       <w:r>
         <w:rPr>
           <w:rFonts w:ascii="Arial Narrow" w:hAnsi="Arial Narrow"/>
@@ -5166,7 +5172,7 @@
           <w:bCs/>
         </w:rPr>
       </w:pPr>
-      <w:bookmarkStart w:id="8" w:name="_Toc167716142"/>
+      <w:bookmarkStart w:id="8" w:name="_Toc167735376"/>
       <w:r>
         <w:rPr>
           <w:rFonts w:ascii="Arial Narrow" w:hAnsi="Arial Narrow"/>
@@ -5239,7 +5245,7 @@
           <w:bCs/>
         </w:rPr>
       </w:pPr>
-      <w:bookmarkStart w:id="9" w:name="_Toc167716143"/>
+      <w:bookmarkStart w:id="9" w:name="_Toc167735377"/>
       <w:r>
         <w:rPr>
           <w:rFonts w:ascii="Arial Narrow" w:hAnsi="Arial Narrow"/>
@@ -5309,7 +5315,7 @@
           <w:bCs/>
         </w:rPr>
       </w:pPr>
-      <w:bookmarkStart w:id="10" w:name="_Toc167716144"/>
+      <w:bookmarkStart w:id="10" w:name="_Toc167735378"/>
       <w:r>
         <w:rPr>
           <w:rFonts w:ascii="Arial Narrow" w:hAnsi="Arial Narrow"/>
@@ -5391,7 +5397,7 @@
           <w:bCs/>
         </w:rPr>
       </w:pPr>
-      <w:bookmarkStart w:id="11" w:name="_Toc167716145"/>
+      <w:bookmarkStart w:id="11" w:name="_Toc167735379"/>
       <w:r>
         <w:rPr>
           <w:rFonts w:ascii="Arial Narrow" w:hAnsi="Arial Narrow"/>
@@ -5414,15 +5420,7 @@
           <w:b/>
           <w:bCs/>
         </w:rPr>
-        <w:t>para los managers sobre l</w:t>
-      </w:r>
-      <w:r>
-        <w:rPr>
-          <w:rFonts w:ascii="Arial Narrow" w:hAnsi="Arial Narrow"/>
-          <w:b/>
-          <w:bCs/>
-        </w:rPr>
-        <w:t>as historias de usuario</w:t>
+        <w:t>para los managers sobre las historias de usuario</w:t>
       </w:r>
       <w:bookmarkEnd w:id="11"/>
     </w:p>
@@ -5431,28 +5429,7 @@
         <w:ind w:firstLine="0"/>
       </w:pPr>
       <w:r>
-        <w:t xml:space="preserve">Vamos a </w:t>
-      </w:r>
-      <w:r>
-        <w:t>continua</w:t>
-      </w:r>
-      <w:r>
-        <w:t>r por las pruebas establecidas para l</w:t>
-      </w:r>
-      <w:r>
-        <w:t>as funcionalidades de los</w:t>
-      </w:r>
-      <w:r>
-        <w:t xml:space="preserve"> manager</w:t>
-      </w:r>
-      <w:r>
-        <w:t>s</w:t>
-      </w:r>
-      <w:r>
-        <w:t xml:space="preserve"> sobre l</w:t>
-      </w:r>
-      <w:r>
-        <w:t>as historias de usuario.</w:t>
+        <w:t>Vamos a continuar por las pruebas establecidas para las funcionalidades de los managers sobre las historias de usuario.</w:t>
       </w:r>
     </w:p>
     <w:p>
@@ -5479,7 +5456,7 @@
           <w:bCs/>
         </w:rPr>
       </w:pPr>
-      <w:bookmarkStart w:id="12" w:name="_Toc167716146"/>
+      <w:bookmarkStart w:id="12" w:name="_Toc167735380"/>
       <w:r>
         <w:rPr>
           <w:rFonts w:ascii="Arial Narrow" w:hAnsi="Arial Narrow"/>
@@ -5546,7 +5523,7 @@
           <w:bCs/>
         </w:rPr>
       </w:pPr>
-      <w:bookmarkStart w:id="13" w:name="_Toc167716147"/>
+      <w:bookmarkStart w:id="13" w:name="_Toc167735381"/>
       <w:r>
         <w:rPr>
           <w:rFonts w:ascii="Arial Narrow" w:hAnsi="Arial Narrow"/>
@@ -5616,6 +5593,9 @@
         <w:ind w:firstLine="0"/>
       </w:pPr>
       <w:r>
+        <w:rPr>
+          <w:noProof/>
+        </w:rPr>
         <w:drawing>
           <wp:inline distT="0" distB="0" distL="0" distR="0" wp14:anchorId="46E39D0D" wp14:editId="15155ABB">
             <wp:extent cx="5400040" cy="1315085"/>
@@ -5691,7 +5671,7 @@
           <w:bCs/>
         </w:rPr>
       </w:pPr>
-      <w:bookmarkStart w:id="14" w:name="_Toc167716148"/>
+      <w:bookmarkStart w:id="14" w:name="_Toc167735382"/>
       <w:r>
         <w:rPr>
           <w:rFonts w:ascii="Arial Narrow" w:hAnsi="Arial Narrow"/>
@@ -5822,7 +5802,7 @@
           <w:bCs/>
         </w:rPr>
       </w:pPr>
-      <w:bookmarkStart w:id="15" w:name="_Toc167716149"/>
+      <w:bookmarkStart w:id="15" w:name="_Toc167735383"/>
       <w:r>
         <w:rPr>
           <w:rFonts w:ascii="Arial Narrow" w:hAnsi="Arial Narrow"/>
@@ -5838,55 +5818,31 @@
         <w:ind w:firstLine="0"/>
       </w:pPr>
       <w:r>
-        <w:t>Esta funcionalidad consiste en que un manager puede crear un</w:t>
-      </w:r>
-      <w:r>
-        <w:t xml:space="preserve">a historia de usuario </w:t>
-      </w:r>
-      <w:r>
-        <w:t>estableciendo las características de su proyecto.</w:t>
-      </w:r>
-    </w:p>
-    <w:p>
-      <w:pPr>
-        <w:ind w:firstLine="0"/>
-      </w:pPr>
-      <w:r>
-        <w:t xml:space="preserve">Para realizar las pruebas positivas y negativas, hemos empezado primero por las negativas, mandando el formulario en blanco y luego </w:t>
-      </w:r>
-      <w:r>
-        <w:t>más</w:t>
-      </w:r>
-      <w:r>
-        <w:t xml:space="preserve"> tarde tras rellenar todos los campos con valores que pasan los test hemos ido probando todos los fallos distintos posibles que podían darse para cada atributo. Tras probar todos los casos negativos posibles, nos hemos limitado a crear proyecto probando con los rangos de valores posible como se ha explicado en la metodología de clase (probando los extremos de las restricciones, los diferentes valores que puede tomar…), siempre siendo valores permitidos.</w:t>
-      </w:r>
-    </w:p>
-    <w:p>
-      <w:pPr>
-        <w:ind w:firstLine="0"/>
-      </w:pPr>
-      <w:r>
-        <w:t xml:space="preserve">Para realizar las pruebas de hacking, hemos probado a introducir la url para crear </w:t>
-      </w:r>
-      <w:r>
-        <w:t>una historia de usuario</w:t>
-      </w:r>
-      <w:r>
-        <w:t xml:space="preserve"> con un rol distinto al de manager (anónimo y sponsor), comprobando que no dejaba acceder.</w:t>
-      </w:r>
-    </w:p>
-    <w:p>
-      <w:pPr>
-        <w:ind w:firstLine="0"/>
-      </w:pPr>
-      <w:r>
-        <w:t>Tras realizar estas pruebas hemos obtenido un 93.</w:t>
-      </w:r>
-      <w:r>
-        <w:t>8</w:t>
-      </w:r>
-      <w:r>
-        <w:t>% donde las únicas instrucciones que salen en amarillo son aquellas ya nombradas, las del caso (1). Por tanto, podemos decir que no pueden esconderse errores en el código de nuestro servicio.</w:t>
+        <w:t>Esta funcionalidad consiste en que un manager puede crear una historia de usuario estableciendo las características de su proyecto.</w:t>
+      </w:r>
+    </w:p>
+    <w:p>
+      <w:pPr>
+        <w:ind w:firstLine="0"/>
+      </w:pPr>
+      <w:r>
+        <w:t>Para realizar las pruebas positivas y negativas, hemos empezado primero por las negativas, mandando el formulario en blanco y luego más tarde tras rellenar todos los campos con valores que pasan los test hemos ido probando todos los fallos distintos posibles que podían darse para cada atributo. Tras probar todos los casos negativos posibles, nos hemos limitado a crear proyecto probando con los rangos de valores posible como se ha explicado en la metodología de clase (probando los extremos de las restricciones, los diferentes valores que puede tomar…), siempre siendo valores permitidos.</w:t>
+      </w:r>
+    </w:p>
+    <w:p>
+      <w:pPr>
+        <w:ind w:firstLine="0"/>
+      </w:pPr>
+      <w:r>
+        <w:t>Para realizar las pruebas de hacking, hemos probado a introducir la url para crear una historia de usuario con un rol distinto al de manager (anónimo y sponsor), comprobando que no dejaba acceder.</w:t>
+      </w:r>
+    </w:p>
+    <w:p>
+      <w:pPr>
+        <w:ind w:firstLine="0"/>
+      </w:pPr>
+      <w:r>
+        <w:t>Tras realizar estas pruebas hemos obtenido un 93.8% donde las únicas instrucciones que salen en amarillo son aquellas ya nombradas, las del caso (1). Por tanto, podemos decir que no pueden esconderse errores en el código de nuestro servicio.</w:t>
       </w:r>
     </w:p>
     <w:p>
@@ -5913,7 +5869,7 @@
           <w:bCs/>
         </w:rPr>
       </w:pPr>
-      <w:bookmarkStart w:id="16" w:name="_Toc167716150"/>
+      <w:bookmarkStart w:id="16" w:name="_Toc167735384"/>
       <w:r>
         <w:rPr>
           <w:rFonts w:ascii="Arial Narrow" w:hAnsi="Arial Narrow"/>
@@ -5929,83 +5885,23 @@
         <w:ind w:firstLine="0"/>
       </w:pPr>
       <w:r>
-        <w:t>Esta funcionalidad consiste en que un manager pueda actualizar un</w:t>
-      </w:r>
-      <w:r>
-        <w:t xml:space="preserve">a de sus historia de usuario </w:t>
-      </w:r>
-      <w:r>
-        <w:t>siempre y cuando est</w:t>
-      </w:r>
-      <w:r>
-        <w:t xml:space="preserve">a historia de usuario </w:t>
-      </w:r>
-      <w:r>
-        <w:t>no haya sido publicad</w:t>
-      </w:r>
-      <w:r>
-        <w:t>a</w:t>
-      </w:r>
-      <w:r>
-        <w:t>.</w:t>
-      </w:r>
-    </w:p>
-    <w:p>
-      <w:pPr>
-        <w:ind w:firstLine="0"/>
-      </w:pPr>
-      <w:r>
-        <w:t xml:space="preserve">Para realizar las pruebas positivas y negativas, hemos llevado una metodología muy parecida a la llevada en el create solo que en el caso de las positivas en vez de ir creándolos hemos ido actualizando </w:t>
-      </w:r>
-      <w:r>
-        <w:t>la historia de usuario</w:t>
-      </w:r>
-      <w:r>
-        <w:t>.</w:t>
-      </w:r>
-    </w:p>
-    <w:p>
-      <w:pPr>
-        <w:ind w:firstLine="0"/>
-      </w:pPr>
-      <w:r>
-        <w:t xml:space="preserve">Para realizar las pruebas de hacking, hemos intentado actualizar un proyecto con un rol diferente al de manager (sponsor y anónimo), después nos hemos logueado con un manager pero con un usuario distinto al </w:t>
-      </w:r>
-      <w:r>
-        <w:t>de la historia de usuario</w:t>
-      </w:r>
-      <w:r>
-        <w:t xml:space="preserve"> que hemos intentado actualizar (un</w:t>
-      </w:r>
-      <w:r>
-        <w:t xml:space="preserve">a historia de usuario </w:t>
-      </w:r>
-      <w:r>
-        <w:t>publicad</w:t>
-      </w:r>
-      <w:r>
-        <w:t>a</w:t>
-      </w:r>
-      <w:r>
-        <w:t xml:space="preserve"> y otr</w:t>
-      </w:r>
-      <w:r>
-        <w:t>a</w:t>
-      </w:r>
-      <w:r>
-        <w:t xml:space="preserve"> no publicad</w:t>
-      </w:r>
-      <w:r>
-        <w:t>a</w:t>
-      </w:r>
-      <w:r>
-        <w:t xml:space="preserve">). Por último, nos hemos logueado con un manager y con el usuario adecuado pero hemos intentado actualizar </w:t>
-      </w:r>
-      <w:r>
-        <w:t>una historia de usuario</w:t>
-      </w:r>
-      <w:r>
-        <w:t xml:space="preserve"> que ya está </w:t>
+        <w:t>Esta funcionalidad consiste en que un manager pueda actualizar una de sus historia de usuario siempre y cuando esta historia de usuario no haya sido publicada.</w:t>
+      </w:r>
+    </w:p>
+    <w:p>
+      <w:pPr>
+        <w:ind w:firstLine="0"/>
+      </w:pPr>
+      <w:r>
+        <w:t>Para realizar las pruebas positivas y negativas, hemos llevado una metodología muy parecida a la llevada en el create solo que en el caso de las positivas en vez de ir creándolos hemos ido actualizando la historia de usuario.</w:t>
+      </w:r>
+    </w:p>
+    <w:p>
+      <w:pPr>
+        <w:ind w:firstLine="0"/>
+      </w:pPr>
+      <w:r>
+        <w:t xml:space="preserve">Para realizar las pruebas de hacking, hemos intentado actualizar un proyecto con un rol diferente al de manager (sponsor y anónimo), después nos hemos logueado con un manager pero con un usuario distinto al de la historia de usuario que hemos intentado actualizar (una historia de usuario publicada y otra no publicada). Por último, nos hemos logueado con un manager y con el usuario adecuado pero hemos intentado actualizar una historia de usuario que ya está </w:t>
       </w:r>
       <w:r>
         <w:lastRenderedPageBreak/>
@@ -6059,7 +5955,7 @@
           <w:bCs/>
         </w:rPr>
       </w:pPr>
-      <w:bookmarkStart w:id="17" w:name="_Toc167716151"/>
+      <w:bookmarkStart w:id="17" w:name="_Toc167735385"/>
       <w:r>
         <w:rPr>
           <w:rFonts w:ascii="Arial Narrow" w:hAnsi="Arial Narrow"/>
@@ -6075,113 +5971,23 @@
         <w:ind w:firstLine="0"/>
       </w:pPr>
       <w:r>
-        <w:t xml:space="preserve">Esta funcionalidad consiste en que un manager puede borrar </w:t>
-      </w:r>
-      <w:r>
-        <w:t>una historia de usuario</w:t>
-      </w:r>
-      <w:r>
-        <w:t xml:space="preserve"> siempre y cuando est</w:t>
-      </w:r>
-      <w:r>
-        <w:t>a</w:t>
-      </w:r>
-      <w:r>
-        <w:t>os no hayan sido publicad</w:t>
-      </w:r>
-      <w:r>
-        <w:t>a</w:t>
-      </w:r>
-      <w:r>
-        <w:t>s.</w:t>
-      </w:r>
-    </w:p>
-    <w:p>
-      <w:pPr>
-        <w:ind w:firstLine="0"/>
-      </w:pPr>
-      <w:r>
-        <w:t xml:space="preserve">Para realizar las pruebas positivas y negativas, hemos primero probado a borrar </w:t>
-      </w:r>
-      <w:r>
-        <w:t>historias de usuario</w:t>
-      </w:r>
-      <w:r>
-        <w:t xml:space="preserve"> no publicad</w:t>
-      </w:r>
-      <w:r>
-        <w:t>a</w:t>
-      </w:r>
-      <w:r>
-        <w:t xml:space="preserve">s con </w:t>
-      </w:r>
-      <w:r>
-        <w:t xml:space="preserve">proyectos o proyectos </w:t>
-      </w:r>
-      <w:r>
-        <w:t>relacionad</w:t>
-      </w:r>
-      <w:r>
-        <w:t>o</w:t>
-      </w:r>
-      <w:r>
-        <w:t xml:space="preserve">s y después a </w:t>
-      </w:r>
-      <w:r>
-        <w:t>historias de usuario</w:t>
-      </w:r>
-      <w:r>
-        <w:t xml:space="preserve"> no publicados sin </w:t>
-      </w:r>
-      <w:r>
-        <w:t>proyectos</w:t>
-      </w:r>
-      <w:r>
-        <w:t xml:space="preserve"> relacionad</w:t>
-      </w:r>
-      <w:r>
-        <w:t>o</w:t>
-      </w:r>
-      <w:r>
-        <w:t xml:space="preserve">s. Es decir, todos los casos son positivos, ya que los casos negativos no están permitidos porque no existe autorización para borrar </w:t>
-      </w:r>
-      <w:r>
-        <w:t>una historia de usuario</w:t>
-      </w:r>
-      <w:r>
-        <w:t xml:space="preserve"> que este publicad</w:t>
-      </w:r>
-      <w:r>
-        <w:t>a</w:t>
-      </w:r>
-      <w:r>
-        <w:t xml:space="preserve"> (no damos la opción del botón de borrar).</w:t>
-      </w:r>
-    </w:p>
-    <w:p>
-      <w:pPr>
-        <w:ind w:firstLine="0"/>
-      </w:pPr>
-      <w:r>
-        <w:t xml:space="preserve">Para realizar las pruebas de hacking han seguido la misma línea que el Update, intentar borrar </w:t>
-      </w:r>
-      <w:r>
-        <w:t>historias de usuario</w:t>
-      </w:r>
-      <w:r>
-        <w:t xml:space="preserve"> con el rol inadecuado, intentar borrarlo con el mismo rol pero usuario inadecuado (tanto publicados como no publicados) e intentar borrar </w:t>
-      </w:r>
-      <w:r>
-        <w:t>una historia de usuario</w:t>
-      </w:r>
-      <w:r>
-        <w:t xml:space="preserve"> publicad</w:t>
-      </w:r>
-      <w:r>
-        <w:t>a</w:t>
-      </w:r>
-      <w:r>
-        <w:t xml:space="preserve"> con el rol y usuario adecuado. En todos los casos el acceso ha sido denegado.</w:t>
+        <w:t>Esta funcionalidad consiste en que un manager puede borrar una historia de usuario siempre y cuando estaos no hayan sido publicadas.</w:t>
+      </w:r>
+    </w:p>
+    <w:p>
+      <w:pPr>
+        <w:ind w:firstLine="0"/>
+      </w:pPr>
+      <w:r>
+        <w:t>Para realizar las pruebas positivas y negativas, hemos primero probado a borrar historias de usuario no publicadas con proyectos o proyectos relacionados y después a historias de usuario no publicados sin proyectos relacionados. Es decir, todos los casos son positivos, ya que los casos negativos no están permitidos porque no existe autorización para borrar una historia de usuario que este publicada (no damos la opción del botón de borrar).</w:t>
+      </w:r>
+    </w:p>
+    <w:p>
+      <w:pPr>
+        <w:ind w:firstLine="0"/>
+      </w:pPr>
+      <w:r>
+        <w:t>Para realizar las pruebas de hacking han seguido la misma línea que el Update, intentar borrar historias de usuario con el rol inadecuado, intentar borrarlo con el mismo rol pero usuario inadecuado (tanto publicados como no publicados) e intentar borrar una historia de usuario publicada con el rol y usuario adecuado. En todos los casos el acceso ha sido denegado.</w:t>
       </w:r>
     </w:p>
     <w:p>
@@ -6216,7 +6022,7 @@
           <w:bCs/>
         </w:rPr>
       </w:pPr>
-      <w:bookmarkStart w:id="18" w:name="_Toc167716152"/>
+      <w:bookmarkStart w:id="18" w:name="_Toc167735386"/>
       <w:r>
         <w:rPr>
           <w:rFonts w:ascii="Arial Narrow" w:hAnsi="Arial Narrow"/>
@@ -6232,94 +6038,31 @@
         <w:ind w:firstLine="0"/>
       </w:pPr>
       <w:r>
-        <w:t xml:space="preserve">Esta funcionalidad consiste en que un manager puede publicar </w:t>
-      </w:r>
-      <w:r>
-        <w:t>una historia de usuario.</w:t>
-      </w:r>
-    </w:p>
-    <w:p>
-      <w:pPr>
-        <w:ind w:firstLine="0"/>
-      </w:pPr>
-      <w:r>
-        <w:t>Para realizar las pruebas positivas y negativas, hemos primero probado</w:t>
-      </w:r>
-      <w:r>
-        <w:t xml:space="preserve"> a publicar historias de usuarios modificando campos para que dieran errores (los del spam)</w:t>
-      </w:r>
-      <w:r>
-        <w:t xml:space="preserve"> </w:t>
-      </w:r>
-      <w:r>
-        <w:t xml:space="preserve">y luego hemos pasado </w:t>
-      </w:r>
-      <w:r>
-        <w:t xml:space="preserve">a </w:t>
-      </w:r>
-      <w:r>
-        <w:t>publicar</w:t>
-      </w:r>
-      <w:r>
-        <w:t xml:space="preserve"> historias de usuario no publicadas con proyectos o proyectos relacionados y después a historias de usuario no publicados sin proyectos relacionados.</w:t>
-      </w:r>
-    </w:p>
-    <w:p>
-      <w:pPr>
-        <w:ind w:firstLine="0"/>
-      </w:pPr>
-      <w:r>
-        <w:t xml:space="preserve">Para llevar realizar las pruebas de hacking, hemos intentado realizarlo con roles que no eran de manager, luego con el rol de manager pero con el usuario inadecuado (para </w:t>
-      </w:r>
-      <w:r>
-        <w:t>historias de usuario</w:t>
-      </w:r>
-      <w:r>
-        <w:t xml:space="preserve"> publicad</w:t>
-      </w:r>
-      <w:r>
-        <w:t>a</w:t>
-      </w:r>
-      <w:r>
-        <w:t>s y no publicad</w:t>
-      </w:r>
-      <w:r>
-        <w:t>a</w:t>
-      </w:r>
-      <w:r>
-        <w:t xml:space="preserve">s) y, por último, con el rol y usuario correcto hemos intentado publicar </w:t>
-      </w:r>
-      <w:r>
-        <w:t>historias de usuario</w:t>
-      </w:r>
-      <w:r>
-        <w:t xml:space="preserve"> que ya estaban </w:t>
-      </w:r>
-      <w:r>
-        <w:t>publicadas</w:t>
-      </w:r>
-      <w:r>
-        <w:t>. En todos los casos se nos ha denegado el acceso, por tanto, la aplicación ha funcionado como esperábamos.</w:t>
-      </w:r>
-    </w:p>
-    <w:p>
-      <w:pPr>
-        <w:ind w:firstLine="0"/>
-      </w:pPr>
-      <w:r>
-        <w:t>Tras realizar todas esta pruebas hemos obtenido un 9</w:t>
-      </w:r>
-      <w:r>
-        <w:t>4</w:t>
-      </w:r>
-      <w:r>
-        <w:t>.</w:t>
-      </w:r>
-      <w:r>
-        <w:t>7</w:t>
-      </w:r>
-      <w:r>
-        <w:t>% de cobertura donde las únicas líneas que han quedado en amarillo son los casos ya nombrado ((1) y (2)). Por tanto, no pueden esconderse errores en nuestros código.</w:t>
+        <w:t>Esta funcionalidad consiste en que un manager puede publicar una historia de usuario.</w:t>
+      </w:r>
+    </w:p>
+    <w:p>
+      <w:pPr>
+        <w:ind w:firstLine="0"/>
+      </w:pPr>
+      <w:r>
+        <w:t>Para realizar las pruebas positivas y negativas, hemos primero probado a publicar historias de usuarios modificando campos para que dieran errores (los del spam) y luego hemos pasado a publicar historias de usuario no publicadas con proyectos o proyectos relacionados y después a historias de usuario no publicados sin proyectos relacionados.</w:t>
+      </w:r>
+    </w:p>
+    <w:p>
+      <w:pPr>
+        <w:ind w:firstLine="0"/>
+      </w:pPr>
+      <w:r>
+        <w:t>Para llevar realizar las pruebas de hacking, hemos intentado realizarlo con roles que no eran de manager, luego con el rol de manager pero con el usuario inadecuado (para historias de usuario publicadas y no publicadas) y, por último, con el rol y usuario correcto hemos intentado publicar historias de usuario que ya estaban publicadas. En todos los casos se nos ha denegado el acceso, por tanto, la aplicación ha funcionado como esperábamos.</w:t>
+      </w:r>
+    </w:p>
+    <w:p>
+      <w:pPr>
+        <w:ind w:firstLine="0"/>
+      </w:pPr>
+      <w:r>
+        <w:t>Tras realizar todas esta pruebas hemos obtenido un 94.7% de cobertura donde las únicas líneas que han quedado en amarillo son los casos ya nombrado ((1) y (2)). Por tanto, no pueden esconderse errores en nuestros código.</w:t>
       </w:r>
     </w:p>
     <w:p>
@@ -6342,7 +6085,7 @@
           <w:bCs/>
         </w:rPr>
       </w:pPr>
-      <w:bookmarkStart w:id="19" w:name="_Toc167716153"/>
+      <w:bookmarkStart w:id="19" w:name="_Toc167735387"/>
       <w:r>
         <w:rPr>
           <w:rFonts w:ascii="Arial Narrow" w:hAnsi="Arial Narrow"/>
@@ -6350,23 +6093,7 @@
           <w:bCs/>
         </w:rPr>
         <w:lastRenderedPageBreak/>
-        <w:t xml:space="preserve">Funcionalidad </w:t>
-      </w:r>
-      <w:r>
-        <w:rPr>
-          <w:rFonts w:ascii="Arial Narrow" w:hAnsi="Arial Narrow"/>
-          <w:b/>
-          <w:bCs/>
-        </w:rPr>
-        <w:t xml:space="preserve">para los managers sobre </w:t>
-      </w:r>
-      <w:r>
-        <w:rPr>
-          <w:rFonts w:ascii="Arial Narrow" w:hAnsi="Arial Narrow"/>
-          <w:b/>
-          <w:bCs/>
-        </w:rPr>
-        <w:t>la relación entre proyectos e historias de usuario</w:t>
+        <w:t>Funcionalidad para los managers sobre la relación entre proyectos e historias de usuario</w:t>
       </w:r>
       <w:bookmarkEnd w:id="19"/>
     </w:p>
@@ -6375,22 +6102,7 @@
         <w:ind w:firstLine="0"/>
       </w:pPr>
       <w:r>
-        <w:t>Concluimos</w:t>
-      </w:r>
-      <w:r>
-        <w:t xml:space="preserve"> </w:t>
-      </w:r>
-      <w:r>
-        <w:t>con</w:t>
-      </w:r>
-      <w:r>
-        <w:t xml:space="preserve"> las pruebas establecidas para las funcionalidades de los managers </w:t>
-      </w:r>
-      <w:r>
-        <w:t>para añadir o eliminar historias de usuario de un proyecto</w:t>
-      </w:r>
-      <w:r>
-        <w:t>.</w:t>
+        <w:t>Concluimos con las pruebas establecidas para las funcionalidades de los managers para añadir o eliminar historias de usuario de un proyecto.</w:t>
       </w:r>
     </w:p>
     <w:p>
@@ -6416,7 +6128,7 @@
           <w:bCs/>
         </w:rPr>
       </w:pPr>
-      <w:bookmarkStart w:id="20" w:name="_Toc167716154"/>
+      <w:bookmarkStart w:id="20" w:name="_Toc167735388"/>
       <w:r>
         <w:rPr>
           <w:rFonts w:ascii="Arial Narrow" w:hAnsi="Arial Narrow"/>
@@ -6470,6 +6182,9 @@
         <w:ind w:firstLine="0"/>
       </w:pPr>
       <w:r>
+        <w:rPr>
+          <w:noProof/>
+        </w:rPr>
         <w:drawing>
           <wp:inline distT="0" distB="0" distL="0" distR="0" wp14:anchorId="012B1F31" wp14:editId="37A04E29">
             <wp:extent cx="5400040" cy="1593215"/>
@@ -6520,6 +6235,9 @@
         <w:ind w:firstLine="0"/>
       </w:pPr>
       <w:r>
+        <w:rPr>
+          <w:noProof/>
+        </w:rPr>
         <w:lastRenderedPageBreak/>
         <w:drawing>
           <wp:inline distT="0" distB="0" distL="0" distR="0" wp14:anchorId="0CE6DB9A" wp14:editId="6896BE4D">
@@ -6590,7 +6308,7 @@
           <w:bCs/>
         </w:rPr>
       </w:pPr>
-      <w:bookmarkStart w:id="21" w:name="_Toc167716155"/>
+      <w:bookmarkStart w:id="21" w:name="_Toc167735389"/>
       <w:r>
         <w:rPr>
           <w:rFonts w:ascii="Arial Narrow" w:hAnsi="Arial Narrow"/>
@@ -6606,128 +6324,41 @@
         <w:ind w:firstLine="0"/>
       </w:pPr>
       <w:r>
-        <w:t xml:space="preserve">Esta funcionalidad permite a los managers </w:t>
-      </w:r>
-      <w:r>
-        <w:t>eliminar</w:t>
-      </w:r>
-      <w:r>
-        <w:t xml:space="preserve"> historias de usuario </w:t>
-      </w:r>
-      <w:r>
-        <w:t>de</w:t>
-      </w:r>
-      <w:r>
-        <w:t xml:space="preserve"> un proyecto. Para ello solo podrán </w:t>
-      </w:r>
-      <w:r>
-        <w:t>eliminarse</w:t>
-      </w:r>
-      <w:r>
-        <w:t xml:space="preserve"> historias de </w:t>
-      </w:r>
-      <w:r>
-        <w:t>usuario que estén añadidas</w:t>
-      </w:r>
-      <w:r>
-        <w:t>.</w:t>
-      </w:r>
-    </w:p>
-    <w:p>
-      <w:pPr>
-        <w:ind w:firstLine="0"/>
-      </w:pPr>
-      <w:r>
-        <w:t xml:space="preserve">Para los casos positivos, hemos </w:t>
-      </w:r>
-      <w:r>
-        <w:t>eliminado</w:t>
-      </w:r>
-      <w:r>
-        <w:t xml:space="preserve"> historias de usuario (publicadas o no publicadas) </w:t>
-      </w:r>
-      <w:r>
-        <w:t>de</w:t>
-      </w:r>
-      <w:r>
-        <w:t xml:space="preserve"> proyectos con historias de usuarios (publicadas o no publicadas) y </w:t>
-      </w:r>
-      <w:r>
-        <w:t>de</w:t>
-      </w:r>
-      <w:r>
-        <w:t xml:space="preserve"> proyectos sin historias de usuario. Para los casos negativos hemos intentado </w:t>
-      </w:r>
-      <w:r>
-        <w:t>eliminar</w:t>
-      </w:r>
-      <w:r>
-        <w:t xml:space="preserve"> una historia de usuario nula dando el error que esperábamos.</w:t>
-      </w:r>
-    </w:p>
-    <w:p>
-      <w:pPr>
-        <w:ind w:firstLine="0"/>
-      </w:pPr>
-      <w:r>
-        <w:t xml:space="preserve">Para </w:t>
-      </w:r>
-      <w:r>
-        <w:t>las pruebas de hacking</w:t>
-      </w:r>
-      <w:r>
-        <w:t xml:space="preserve">, hemos intentado </w:t>
-      </w:r>
-      <w:r>
-        <w:t>eliminar</w:t>
-      </w:r>
-      <w:r>
-        <w:t xml:space="preserve"> historias de usuarios </w:t>
-      </w:r>
-      <w:r>
-        <w:t>de</w:t>
-      </w:r>
-      <w:r>
-        <w:t xml:space="preserve"> proyecto estando logueados con un rol inadecuado, con el rol adecuado pero un usuario inadecuado (proyecto publicado y no publicado) y con el rol y usuario adecuado pero estando el proyecto publicado. En todos los casos hemos tenido los errores que teníamos que obtener.</w:t>
-      </w:r>
-    </w:p>
-    <w:p>
-      <w:pPr>
-        <w:ind w:firstLine="0"/>
-      </w:pPr>
-      <w:r>
-        <w:t>Tras estas pruebas la cobertura ha sido de un 8</w:t>
-      </w:r>
-      <w:r>
-        <w:t>6</w:t>
-      </w:r>
-      <w:r>
-        <w:t>.</w:t>
-      </w:r>
-      <w:r>
-        <w:t>8</w:t>
-      </w:r>
-      <w:r>
-        <w:t>% esto se debe que además de las líneas amarillas que nos habían surgido anteriormente ((1)</w:t>
-      </w:r>
-      <w:r>
-        <w:t>,</w:t>
-      </w:r>
-      <w:r>
-        <w:t xml:space="preserve"> (2)</w:t>
-      </w:r>
-      <w:r>
-        <w:t xml:space="preserve"> y la segunda captura del caso del create</w:t>
-      </w:r>
-      <w:r>
-        <w:t>) han surgido otras como:</w:t>
-      </w:r>
-    </w:p>
-    <w:p>
-      <w:pPr>
-        <w:ind w:firstLine="0"/>
-      </w:pPr>
-      <w:r>
+        <w:t>Esta funcionalidad permite a los managers eliminar historias de usuario de un proyecto. Para ello solo podrán eliminarse historias de usuario que estén añadidas.</w:t>
+      </w:r>
+    </w:p>
+    <w:p>
+      <w:pPr>
+        <w:ind w:firstLine="0"/>
+      </w:pPr>
+      <w:r>
+        <w:t>Para los casos positivos, hemos eliminado historias de usuario (publicadas o no publicadas) de proyectos con historias de usuarios (publicadas o no publicadas) y de proyectos sin historias de usuario. Para los casos negativos hemos intentado eliminar una historia de usuario nula dando el error que esperábamos.</w:t>
+      </w:r>
+    </w:p>
+    <w:p>
+      <w:pPr>
+        <w:ind w:firstLine="0"/>
+      </w:pPr>
+      <w:r>
+        <w:t>Para las pruebas de hacking, hemos intentado eliminar historias de usuarios de proyecto estando logueados con un rol inadecuado, con el rol adecuado pero un usuario inadecuado (proyecto publicado y no publicado) y con el rol y usuario adecuado pero estando el proyecto publicado. En todos los casos hemos tenido los errores que teníamos que obtener.</w:t>
+      </w:r>
+    </w:p>
+    <w:p>
+      <w:pPr>
+        <w:ind w:firstLine="0"/>
+      </w:pPr>
+      <w:r>
+        <w:t>Tras estas pruebas la cobertura ha sido de un 86.8% esto se debe que además de las líneas amarillas que nos habían surgido anteriormente ((1), (2) y la segunda captura del caso del create) han surgido otras como:</w:t>
+      </w:r>
+    </w:p>
+    <w:p>
+      <w:pPr>
+        <w:ind w:firstLine="0"/>
+      </w:pPr>
+      <w:r>
+        <w:rPr>
+          <w:noProof/>
+        </w:rPr>
         <w:drawing>
           <wp:inline distT="0" distB="0" distL="0" distR="0" wp14:anchorId="7A8E04D1" wp14:editId="1E178334">
             <wp:extent cx="5400040" cy="1099185"/>
@@ -6799,7 +6430,7 @@
           <w:szCs w:val="24"/>
         </w:rPr>
       </w:pPr>
-      <w:bookmarkStart w:id="22" w:name="_Toc167716156"/>
+      <w:bookmarkStart w:id="22" w:name="_Toc167735390"/>
       <w:r>
         <w:rPr>
           <w:rFonts w:ascii="Arial Narrow" w:hAnsi="Arial Narrow"/>
@@ -6817,13 +6448,7 @@
         <w:ind w:firstLine="0"/>
       </w:pPr>
       <w:r>
-        <w:t xml:space="preserve">Nos centramos ahora </w:t>
-      </w:r>
-      <w:r>
-        <w:t>en el análisis del tiempo de respuesta del sistema al procesar solicitudes durante las pruebas funcionales</w:t>
-      </w:r>
-      <w:r>
-        <w:t>. Se llevarán acabo comparaciones entre nuestro portátil sin y con  los índices para ver si estos han mejorado el rendimiento y además vamos a comparar los tiempos de nuestros test en el ordenador de otro estudiante.</w:t>
+        <w:t>Nos centramos ahora en el análisis del tiempo de respuesta del sistema al procesar solicitudes durante las pruebas funcionales. Se llevarán acabo comparaciones entre nuestro portátil sin y con  los índices para ver si estos han mejorado el rendimiento y además vamos a comparar los tiempos de nuestros test en el ordenador de otro estudiante.</w:t>
       </w:r>
     </w:p>
     <w:p>
@@ -6850,7 +6475,7 @@
           <w:bCs/>
         </w:rPr>
       </w:pPr>
-      <w:bookmarkStart w:id="23" w:name="_Toc167716157"/>
+      <w:bookmarkStart w:id="23" w:name="_Toc167735391"/>
       <w:r>
         <w:rPr>
           <w:rFonts w:ascii="Arial Narrow" w:hAnsi="Arial Narrow"/>
@@ -6866,6 +6491,9 @@
         <w:ind w:firstLine="0"/>
       </w:pPr>
       <w:r>
+        <w:rPr>
+          <w:noProof/>
+        </w:rPr>
         <w:drawing>
           <wp:anchor distT="0" distB="0" distL="114300" distR="114300" simplePos="0" relativeHeight="251662336" behindDoc="0" locked="0" layoutInCell="1" allowOverlap="1" wp14:anchorId="7F9D33C9" wp14:editId="043DBD02">
             <wp:simplePos x="0" y="0"/>
@@ -6933,6 +6561,9 @@
         <w:ind w:firstLine="0"/>
       </w:pPr>
       <w:r>
+        <w:rPr>
+          <w:noProof/>
+        </w:rPr>
         <w:drawing>
           <wp:anchor distT="0" distB="0" distL="114300" distR="114300" simplePos="0" relativeHeight="251663360" behindDoc="0" locked="0" layoutInCell="1" allowOverlap="1" wp14:anchorId="05DE86D6" wp14:editId="73C5E66D">
             <wp:simplePos x="0" y="0"/>
@@ -7016,7 +6647,7 @@
           <w:bCs/>
         </w:rPr>
       </w:pPr>
-      <w:bookmarkStart w:id="24" w:name="_Toc167716158"/>
+      <w:bookmarkStart w:id="24" w:name="_Toc167735392"/>
       <w:r>
         <w:rPr>
           <w:rFonts w:ascii="Arial Narrow" w:hAnsi="Arial Narrow"/>
@@ -7044,6 +6675,9 @@
         </w:rPr>
       </w:pPr>
       <w:r>
+        <w:rPr>
+          <w:noProof/>
+        </w:rPr>
         <w:drawing>
           <wp:anchor distT="0" distB="0" distL="114300" distR="114300" simplePos="0" relativeHeight="251664384" behindDoc="0" locked="0" layoutInCell="1" allowOverlap="1" wp14:anchorId="53682FBB" wp14:editId="2CD90F09">
             <wp:simplePos x="0" y="0"/>
@@ -7133,6 +6767,9 @@
         <w:jc w:val="center"/>
       </w:pPr>
       <w:r>
+        <w:rPr>
+          <w:noProof/>
+        </w:rPr>
         <w:drawing>
           <wp:inline distT="0" distB="0" distL="0" distR="0" wp14:anchorId="34D55BFD" wp14:editId="12579100">
             <wp:extent cx="4619625" cy="2647158"/>
@@ -7226,6 +6863,9 @@
         <w:jc w:val="left"/>
       </w:pPr>
       <w:r>
+        <w:rPr>
+          <w:noProof/>
+        </w:rPr>
         <w:drawing>
           <wp:anchor distT="0" distB="0" distL="114300" distR="114300" simplePos="0" relativeHeight="251665408" behindDoc="0" locked="0" layoutInCell="1" allowOverlap="1" wp14:anchorId="1BCD2E2B" wp14:editId="5ED88303">
             <wp:simplePos x="0" y="0"/>
@@ -7292,6 +6932,9 @@
         <w:jc w:val="left"/>
       </w:pPr>
       <w:r>
+        <w:rPr>
+          <w:noProof/>
+        </w:rPr>
         <w:drawing>
           <wp:anchor distT="0" distB="0" distL="114300" distR="114300" simplePos="0" relativeHeight="251666432" behindDoc="0" locked="0" layoutInCell="1" allowOverlap="1" wp14:anchorId="33AED8F8" wp14:editId="71ED4E0D">
             <wp:simplePos x="0" y="0"/>
@@ -7376,7 +7019,6 @@
       <w:pPr>
         <w:ind w:firstLine="0"/>
       </w:pPr>
-      <w:bookmarkStart w:id="25" w:name="_Toc167716159"/>
       <w:r>
         <w:t xml:space="preserve">Como se observa en </w:t>
       </w:r>
@@ -7452,6 +7094,7 @@
           <w:bCs/>
         </w:rPr>
       </w:pPr>
+      <w:bookmarkStart w:id="25" w:name="_Toc167735393"/>
       <w:r>
         <w:rPr>
           <w:rFonts w:ascii="Arial Narrow" w:hAnsi="Arial Narrow"/>
@@ -7468,6 +7111,9 @@
         <w:ind w:firstLine="0"/>
       </w:pPr>
       <w:r>
+        <w:rPr>
+          <w:noProof/>
+        </w:rPr>
         <w:drawing>
           <wp:anchor distT="0" distB="0" distL="114300" distR="114300" simplePos="0" relativeHeight="251667456" behindDoc="0" locked="0" layoutInCell="1" allowOverlap="1" wp14:anchorId="6D0676C1" wp14:editId="1BB7A800">
             <wp:simplePos x="0" y="0"/>
@@ -7519,47 +7165,20 @@
         </w:drawing>
       </w:r>
       <w:r>
-        <w:t>Estos son los tiempos</w:t>
-      </w:r>
-      <w:r>
-        <w:t xml:space="preserve">, </w:t>
-      </w:r>
-      <w:r>
-        <w:t>obtenidos</w:t>
-      </w:r>
-      <w:r>
-        <w:t xml:space="preserve"> con el ordenador del estudiante 4 (que es de última generación), </w:t>
-      </w:r>
-      <w:r>
-        <w:t xml:space="preserve"> para las distintas funcionalidades además de un gráfico para resaltar cuales son las funcionalidades que tardan más en ejecutarse</w:t>
-      </w:r>
-      <w:r>
-        <w:t>.</w:t>
-      </w:r>
-    </w:p>
-    <w:p>
-      <w:pPr>
-        <w:ind w:firstLine="0"/>
-      </w:pPr>
-    </w:p>
-    <w:p>
-      <w:pPr>
-        <w:ind w:firstLine="0"/>
-      </w:pPr>
-      <w:r>
-        <w:t xml:space="preserve">Como podemos observar el promedio general ha sido </w:t>
-      </w:r>
-      <w:r>
-        <w:t>bastante menor que con nuestro portátil</w:t>
-      </w:r>
-      <w:r>
-        <w:t xml:space="preserve"> lo cual ya puede darnos un indicio de que </w:t>
-      </w:r>
-      <w:r>
-        <w:t>las prestaciones del portátil del compañero son mejores que las nuestras</w:t>
-      </w:r>
-      <w:r>
-        <w:t>.</w:t>
+        <w:t>Estos son los tiempos, obtenidos con el ordenador del estudiante 4 (que es de última generación),  para las distintas funcionalidades además de un gráfico para resaltar cuales son las funcionalidades que tardan más en ejecutarse.</w:t>
+      </w:r>
+    </w:p>
+    <w:p>
+      <w:pPr>
+        <w:ind w:firstLine="0"/>
+      </w:pPr>
+    </w:p>
+    <w:p>
+      <w:pPr>
+        <w:ind w:firstLine="0"/>
+      </w:pPr>
+      <w:r>
+        <w:t>Como podemos observar el promedio general ha sido bastante menor que con nuestro portátil lo cual ya puede darnos un indicio de que las prestaciones del portátil del compañero son mejores que las nuestras.</w:t>
       </w:r>
     </w:p>
     <w:p>
@@ -7581,6 +7200,9 @@
         <w:jc w:val="center"/>
       </w:pPr>
       <w:r>
+        <w:rPr>
+          <w:noProof/>
+        </w:rPr>
         <w:drawing>
           <wp:inline distT="0" distB="0" distL="0" distR="0" wp14:anchorId="6649D548" wp14:editId="59DDDEDE">
             <wp:extent cx="3848100" cy="2611763"/>
@@ -7671,6 +7293,9 @@
         <w:ind w:firstLine="0"/>
       </w:pPr>
       <w:r>
+        <w:rPr>
+          <w:noProof/>
+        </w:rPr>
         <w:drawing>
           <wp:anchor distT="0" distB="0" distL="114300" distR="114300" simplePos="0" relativeHeight="251668480" behindDoc="0" locked="0" layoutInCell="1" allowOverlap="1" wp14:anchorId="0DB438E4" wp14:editId="07A87899">
             <wp:simplePos x="0" y="0"/>
@@ -7744,6 +7369,9 @@
         <w:jc w:val="center"/>
       </w:pPr>
       <w:r>
+        <w:rPr>
+          <w:noProof/>
+        </w:rPr>
         <w:drawing>
           <wp:inline distT="0" distB="0" distL="0" distR="0" wp14:anchorId="546C58FE" wp14:editId="10BBDF03">
             <wp:extent cx="3667637" cy="2419688"/>
@@ -7812,10 +7440,7 @@
         <w:t xml:space="preserve">que las diferencias en los tiempos medios entre las dos máquinas no son debidas al azar </w:t>
       </w:r>
       <w:r>
-        <w:t xml:space="preserve">y por tanto podemos comparar. Observando ambas medias </w:t>
-      </w:r>
-      <w:r>
-        <w:t>podemos observar que el ordenador del compañero ha realizado la tarea más rápido que mi ordenador, lo cual podría ser algo normal teniendo en cuenta las prestaciones que ofrece su ordenador en comparación del mío.</w:t>
+        <w:t>y por tanto podemos comparar. Observando ambas medias podemos observar que el ordenador del compañero ha realizado la tarea más rápido que mi ordenador, lo cual podría ser algo normal teniendo en cuenta las prestaciones que ofrece su ordenador en comparación del mío.</w:t>
       </w:r>
     </w:p>
     <w:p>
@@ -7861,7 +7486,7 @@
           <w:szCs w:val="24"/>
         </w:rPr>
       </w:pPr>
-      <w:bookmarkStart w:id="26" w:name="_Toc167716160"/>
+      <w:bookmarkStart w:id="26" w:name="_Toc167735394"/>
       <w:r>
         <w:rPr>
           <w:rFonts w:ascii="Arial Narrow" w:hAnsi="Arial Narrow"/>
@@ -7894,13 +7519,7 @@
         <w:ind w:firstLine="0"/>
       </w:pPr>
       <w:r>
-        <w:t xml:space="preserve">Este informe presenta los resultados de las pruebas funcionales y de rendimiento realizadas en el proyecto. Las pruebas funcionales detallan diversos casos implementados para verificar las funcionalidades del sistema, evaluando su efectividad en la detección de errores. Las pruebas de rendimiento se enfocan en el análisis del tiempo de respuesta del sistema al procesar solicitudes en dos </w:t>
-      </w:r>
-      <w:r>
-        <w:t>ordenadores</w:t>
-      </w:r>
-      <w:r>
-        <w:t xml:space="preserve"> diferentes, utilizando gráficos detallados e intervalos de confianza del 95% para asegurar la precisión de los resultados. Se realizó un análisis comparativo con el mismo nivel de confianza para determinar cuál de l</w:t>
+        <w:t>Este informe presenta los resultados de las pruebas funcionales y de rendimiento realizadas en el proyecto. Las pruebas funcionales detallan diversos casos implementados para verificar las funcionalidades del sistema, evaluando su efectividad en la detección de errores. Las pruebas de rendimiento se enfocan en el análisis del tiempo de respuesta del sistema al procesar solicitudes en dos ordenadores diferentes, utilizando gráficos detallados e intervalos de confianza del 95% para asegurar la precisión de los resultados. Se realizó un análisis comparativo con el mismo nivel de confianza para determinar cuál de l</w:t>
       </w:r>
       <w:r>
         <w:t>o</w:t>
@@ -8038,7 +7657,7 @@
           <w:b/>
         </w:rPr>
       </w:pPr>
-      <w:bookmarkStart w:id="27" w:name="_Toc167716161"/>
+      <w:bookmarkStart w:id="27" w:name="_Toc167735395"/>
       <w:r>
         <w:rPr>
           <w:rFonts w:ascii="Arial Narrow" w:hAnsi="Arial Narrow"/>
@@ -14495,6 +14114,7 @@
   <w:style w:type="character" w:default="1" w:styleId="Fuentedeprrafopredeter">
     <w:name w:val="Default Paragraph Font"/>
     <w:uiPriority w:val="1"/>
+    <w:semiHidden/>
     <w:unhideWhenUsed/>
   </w:style>
   <w:style w:type="table" w:default="1" w:styleId="Tablanormal">

</xml_diff>